<commit_message>
Update Congress and the Eternal Wisdom of Leonardo DiCaprio.docx
</commit_message>
<xml_diff>
--- a/content/Congress and the Eternal Wisdom of Leonardo DiCaprio.docx
+++ b/content/Congress and the Eternal Wisdom of Leonardo DiCaprio.docx
@@ -204,16 +204,19 @@
         <w:t>)</w:t>
       </w:r>
       <w:r>
-        <w:t xml:space="preserve">, they’re supposed to represent humanity’s better angels. The announcement landed </w:t>
-      </w:r>
-      <w:r>
-        <w:rPr>
-          <w:highlight w:val="red"/>
-        </w:rPr>
-        <w:t>like a lead balloon</w:t>
-      </w:r>
-      <w:r>
-        <w:t xml:space="preserve">, followed by the collective “Wait, </w:t>
+        <w:t xml:space="preserve">, they’re supposed to represent humanity’s better angels. The announcement </w:t>
+      </w:r>
+      <w:r>
+        <w:t xml:space="preserve">was </w:t>
+      </w:r>
+      <w:r>
+        <w:t xml:space="preserve">followed by </w:t>
+      </w:r>
+      <w:r>
+        <w:t>a</w:t>
+      </w:r>
+      <w:r>
+        <w:t xml:space="preserve"> collective “Wait, </w:t>
       </w:r>
       <w:r>
         <w:rPr>
@@ -282,44 +285,31 @@
         <w:t>, Who is</w:t>
       </w:r>
       <w:r>
-        <w:rPr>
-          <w:rStyle w:val="Strong"/>
-          <w:b w:val="0"/>
-        </w:rPr>
-        <w:t xml:space="preserve">, </w:t>
-      </w:r>
-      <w:r>
-        <w:rPr>
-          <w:highlight w:val="red"/>
-        </w:rPr>
-        <w:t>Mugabe good guy</w:t>
-      </w:r>
-      <w:r>
-        <w:t>???" only to discover pages of headlines screaming, “</w:t>
-      </w:r>
-      <w:r>
-        <w:rPr>
-          <w:highlight w:val="red"/>
-        </w:rPr>
-        <w:t>No</w:t>
-      </w:r>
-      <w:r>
-        <w:t xml:space="preserve">!”—as if Google </w:t>
-      </w:r>
-      <w:r>
-        <w:rPr>
-          <w:strike/>
-        </w:rPr>
-        <w:t>itself</w:t>
-      </w:r>
-      <w:r>
-        <w:t xml:space="preserve"> couldn’t believe the audacity of the question. This was not a “misunderstood antihero” situation like you’d find in </w:t>
+        <w:t>???</w:t>
+      </w:r>
+      <w:r>
+        <w:t xml:space="preserve"> Is Mugabe good guy??</w:t>
+      </w:r>
+      <w:r>
+        <w:t>" only to discover pages of headlines screaming, “</w:t>
+      </w:r>
+      <w:r>
+        <w:t>No!</w:t>
+      </w:r>
+      <w:r>
+        <w:t xml:space="preserve">”—as if Google couldn’t believe the audacity of the question. This was not a “misunderstood antihero” situation like </w:t>
+      </w:r>
+      <w:r>
+        <w:rPr>
+          <w:i/>
+        </w:rPr>
+        <w:t>Walter White</w:t>
       </w:r>
       <w:r>
         <w:rPr>
           <w:rStyle w:val="Emphasis"/>
         </w:rPr>
-        <w:t>Breaking Bad.</w:t>
+        <w:t>.</w:t>
       </w:r>
       <w:r>
         <w:t xml:space="preserve"> No, this was Mugabe—</w:t>
@@ -390,7 +380,12 @@
         <w:t>for fear of being an accomplice</w:t>
       </w:r>
       <w:r>
-        <w:t>? Either way, it seems clear the interns are paid in leftover conference tote bags, which might explain the oversight.</w:t>
+        <w:t>? Either way, it seems clear the interns are paid in leftover conference tote bag</w:t>
+      </w:r>
+      <w:bookmarkStart w:id="0" w:name="_GoBack"/>
+      <w:bookmarkEnd w:id="0"/>
+      <w:r>
+        <w:t>s, which might explain the oversight.</w:t>
       </w:r>
       <w:r>
         <w:rPr>
@@ -472,8 +467,6 @@
       <w:r>
         <w:t xml:space="preserve">ught planking </w:t>
       </w:r>
-      <w:bookmarkStart w:id="0" w:name="_GoBack"/>
-      <w:bookmarkEnd w:id="0"/>
       <w:r>
         <w:t xml:space="preserve">was the height of comedy. That’s when Aisha al-Gaddafi, daughter of </w:t>
       </w:r>
@@ -2816,7 +2809,7 @@
 </file>
 
 <file path=customXml/itemProps1.xml><?xml version="1.0" encoding="utf-8"?>
-<ds:datastoreItem xmlns:ds="http://schemas.openxmlformats.org/officeDocument/2006/customXml" ds:itemID="{3422B847-3AB3-4C8A-AB6F-B34D9D3D23CF}">
+<ds:datastoreItem xmlns:ds="http://schemas.openxmlformats.org/officeDocument/2006/customXml" ds:itemID="{D6F7AF8E-1415-4C36-8BDB-3F8046371E2A}">
   <ds:schemaRefs>
     <ds:schemaRef ds:uri="http://schemas.openxmlformats.org/officeDocument/2006/bibliography"/>
   </ds:schemaRefs>

</xml_diff>